<commit_message>
March 4th update after class discussion
</commit_message>
<xml_diff>
--- a/HW1/HW1.docx
+++ b/HW1/HW1.docx
@@ -20,12 +20,10 @@
         <w:t xml:space="preserve">The first step was to examine the dataset, and that does not mean visual inspection. Using the head and </w:t>
       </w:r>
       <w:proofErr w:type="spellStart"/>
-      <w:proofErr w:type="gramStart"/>
       <w:r>
         <w:t>dataset.type</w:t>
       </w:r>
       <w:proofErr w:type="spellEnd"/>
-      <w:proofErr w:type="gramEnd"/>
       <w:r>
         <w:t xml:space="preserve"> function in pandas, variables are displayed to investigate possible candidates for the prediction model. At first glance, there are 16 variables in the dataset. Excluding come obvious identifier: id, name, </w:t>
       </w:r>
@@ -63,12 +61,10 @@
         <w:t xml:space="preserve">From these variables, I decided to investigate if there is any missing within the data or if any recode is needed. Using function of sum and </w:t>
       </w:r>
       <w:proofErr w:type="spellStart"/>
-      <w:proofErr w:type="gramStart"/>
       <w:r>
         <w:t>is.null</w:t>
       </w:r>
       <w:proofErr w:type="spellEnd"/>
-      <w:proofErr w:type="gramEnd"/>
       <w:r>
         <w:t xml:space="preserve"> I was able to get a sense of if there is any missing values we are dealing with for potential IVs. </w:t>
       </w:r>
@@ -95,15 +91,7 @@
         <w:t>because</w:t>
       </w:r>
       <w:r>
-        <w:t xml:space="preserve"> they are random </w:t>
-      </w:r>
-      <w:proofErr w:type="gramStart"/>
-      <w:r>
-        <w:t>missing</w:t>
-      </w:r>
-      <w:proofErr w:type="gramEnd"/>
-      <w:r>
-        <w:t xml:space="preserve"> but they are simply new listings that no one has lived/reviewed yet. </w:t>
+        <w:t xml:space="preserve"> they are random missing but they are simply new listings that no one has lived/reviewed yet. </w:t>
       </w:r>
       <w:r>
         <w:t xml:space="preserve">I decided to recode </w:t>
@@ -125,15 +113,7 @@
       </w:r>
       <w:proofErr w:type="spellEnd"/>
       <w:r>
-        <w:t xml:space="preserve"> is </w:t>
-      </w:r>
-      <w:proofErr w:type="gramStart"/>
-      <w:r>
-        <w:t>an</w:t>
-      </w:r>
-      <w:proofErr w:type="gramEnd"/>
-      <w:r>
-        <w:t xml:space="preserve"> time-stamped variable, I decided to drop it. Future attempt can be made to investigate review month/year’s effect relative to the impact on price. </w:t>
+        <w:t xml:space="preserve"> is an time-stamped variable, I decided to drop it. Future attempt can be made to investigate review month/year’s effect relative to the impact on price. </w:t>
       </w:r>
     </w:p>
     <w:p>
@@ -174,26 +154,16 @@
         <w:t xml:space="preserve"> I identified the distribution of the location</w:t>
       </w:r>
       <w:r>
-        <w:t xml:space="preserve">. There are five individual groups within the dataset, and we have a significant </w:t>
-      </w:r>
-      <w:proofErr w:type="gramStart"/>
-      <w:r>
-        <w:t>amount</w:t>
-      </w:r>
-      <w:proofErr w:type="gramEnd"/>
-      <w:r>
-        <w:t xml:space="preserve"> of listings in Brooklyn and Manhattan. I think these count numbers are ok as we have an ok number of distributions among different neighborhoods. </w:t>
+        <w:t xml:space="preserve">. There are five individual groups within the dataset, and we have a significant amount of listings in Brooklyn and Manhattan. I think these count numbers are ok as we have an ok number of distributions among different neighborhoods. </w:t>
       </w:r>
       <w:r>
         <w:t xml:space="preserve">On the other hand, there are many </w:t>
       </w:r>
       <w:proofErr w:type="spellStart"/>
-      <w:proofErr w:type="gramStart"/>
       <w:r>
         <w:t>neighourhood</w:t>
       </w:r>
       <w:proofErr w:type="spellEnd"/>
-      <w:proofErr w:type="gramEnd"/>
       <w:r>
         <w:t xml:space="preserve"> so I decided to split up my experiment into 2 groups. I decided to use Lasso for </w:t>
       </w:r>
@@ -259,15 +229,7 @@
       </w:r>
       <w:proofErr w:type="spellEnd"/>
       <w:r>
-        <w:t xml:space="preserve"> variable to see if there are any outliers that seems unreasonable. The max of 1250 is obviously unreasonable. I decided to use 14 days as this is approximately the twice of the mean value </w:t>
-      </w:r>
-      <w:proofErr w:type="gramStart"/>
-      <w:r>
-        <w:t>and also</w:t>
-      </w:r>
-      <w:proofErr w:type="gramEnd"/>
-      <w:r>
-        <w:t xml:space="preserve"> two weeks as the ceiling of this variable.</w:t>
+        <w:t xml:space="preserve"> variable to see if there are any outliers that seems unreasonable. The max of 1250 is obviously unreasonable. I decided to use 14 days as this is approximately the twice of the mean value and also two weeks as the ceiling of this variable.</w:t>
       </w:r>
     </w:p>
     <w:p>
@@ -395,31 +357,15 @@
         <w:t xml:space="preserve">Coefficient = </w:t>
       </w:r>
       <w:r>
-        <w:t>[-1.47982074e+00 -9.85665662e-03 -1.26876267e+</w:t>
-      </w:r>
-      <w:proofErr w:type="gramStart"/>
-      <w:r>
-        <w:t>00  1.96964059e</w:t>
-      </w:r>
-      <w:proofErr w:type="gramEnd"/>
-      <w:r>
-        <w:t>-01</w:t>
-      </w:r>
-    </w:p>
-    <w:p>
-      <w:pPr>
-        <w:jc w:val="both"/>
-      </w:pPr>
-      <w:r>
-        <w:t xml:space="preserve">  1.71853557e+</w:t>
-      </w:r>
-      <w:proofErr w:type="gramStart"/>
-      <w:r>
-        <w:t>01  4</w:t>
-      </w:r>
-      <w:proofErr w:type="gramEnd"/>
-      <w:r>
-        <w:t>.54610234e+01  9.10120386e+00  2.01873491e+00</w:t>
+        <w:t>[-1.47982074e+00 -9.85665662e-03 -1.26876267e+00  1.96964059e-01</w:t>
+      </w:r>
+    </w:p>
+    <w:p>
+      <w:pPr>
+        <w:jc w:val="both"/>
+      </w:pPr>
+      <w:r>
+        <w:t xml:space="preserve">  1.71853557e+01  4.54610234e+01  9.10120386e+00  2.01873491e+00</w:t>
       </w:r>
     </w:p>
     <w:p>
@@ -461,31 +407,15 @@
         <w:t xml:space="preserve">Coefficient = </w:t>
       </w:r>
       <w:r>
-        <w:t>[-1.41637198e+00 -9.51312045e-03 -1.26235083e+</w:t>
-      </w:r>
-      <w:proofErr w:type="gramStart"/>
-      <w:r>
-        <w:t>00  1.96311757e</w:t>
-      </w:r>
-      <w:proofErr w:type="gramEnd"/>
-      <w:r>
-        <w:t>-01</w:t>
-      </w:r>
-    </w:p>
-    <w:p>
-      <w:pPr>
-        <w:jc w:val="both"/>
-      </w:pPr>
-      <w:r>
-        <w:t xml:space="preserve">  1.20482248e+</w:t>
-      </w:r>
-      <w:proofErr w:type="gramStart"/>
-      <w:r>
-        <w:t>01  4</w:t>
-      </w:r>
-      <w:proofErr w:type="gramEnd"/>
-      <w:r>
-        <w:t>.02023493e+01  3.95028101e+00 -3.01815729e+00</w:t>
+        <w:t>[-1.41637198e+00 -9.51312045e-03 -1.26235083e+00  1.96311757e-01</w:t>
+      </w:r>
+    </w:p>
+    <w:p>
+      <w:pPr>
+        <w:jc w:val="both"/>
+      </w:pPr>
+      <w:r>
+        <w:t xml:space="preserve">  1.20482248e+01  4.02023493e+01  3.95028101e+00 -3.01815729e+00</w:t>
       </w:r>
     </w:p>
     <w:p>
@@ -531,15 +461,7 @@
         <w:jc w:val="both"/>
       </w:pPr>
       <w:r>
-        <w:t xml:space="preserve">  </w:t>
-      </w:r>
-      <w:proofErr w:type="gramStart"/>
-      <w:r>
-        <w:t>27.27827173  -</w:t>
-      </w:r>
-      <w:proofErr w:type="gramEnd"/>
-      <w:r>
-        <w:t>3.25280071  -0.         -69.55263865 -81.47983883]</w:t>
+        <w:t xml:space="preserve">  27.27827173  -3.25280071  -0.         -69.55263865 -81.47983883]</w:t>
       </w:r>
     </w:p>
     <w:p>
@@ -550,23 +472,7 @@
         <w:t xml:space="preserve">Not much difference with a small number of variables between ridge and regular linear. I tested alpha level variation for both ridge and lasso and found smaller alpha leads to smaller difference in parameters between the </w:t>
       </w:r>
       <w:r>
-        <w:t xml:space="preserve">regular regression. When alpha = 0.01, lasso was able to identify some parameter estimates that are </w:t>
-      </w:r>
-      <w:proofErr w:type="gramStart"/>
-      <w:r>
-        <w:t>suppose</w:t>
-      </w:r>
-      <w:proofErr w:type="gramEnd"/>
-      <w:r>
-        <w:t xml:space="preserve"> to be zero. The R2 across all models are similar. I should be using the adjusted R2 as the number of </w:t>
-      </w:r>
-      <w:proofErr w:type="gramStart"/>
-      <w:r>
-        <w:t>variable</w:t>
-      </w:r>
-      <w:proofErr w:type="gramEnd"/>
-      <w:r>
-        <w:t xml:space="preserve"> increases the R2 will always be improving. </w:t>
+        <w:t xml:space="preserve">regular regression. When alpha = 0.01, lasso was able to identify some parameter estimates that are suppose to be zero. The R2 across all models are similar. I should be using the adjusted R2 as the number of variable increases the R2 will always be improving. </w:t>
       </w:r>
       <w:r>
         <w:rPr>
@@ -676,16 +582,11 @@
       <w:r>
         <w:t>1 - (1-</w:t>
       </w:r>
-      <w:proofErr w:type="gramStart"/>
       <w:r>
         <w:t>machine</w:t>
       </w:r>
       <w:r>
-        <w:t>.score</w:t>
-      </w:r>
-      <w:proofErr w:type="gramEnd"/>
-      <w:r>
-        <w:t>(X, y))*(</w:t>
+        <w:t>.score(X, y))*(</w:t>
       </w:r>
       <w:proofErr w:type="spellStart"/>
       <w:r>
@@ -1088,15 +989,7 @@
         <w:jc w:val="both"/>
       </w:pPr>
       <w:r>
-        <w:t xml:space="preserve">It seems that by adding neighborhood dummies we </w:t>
-      </w:r>
-      <w:proofErr w:type="gramStart"/>
-      <w:r>
-        <w:t>are able to</w:t>
-      </w:r>
-      <w:proofErr w:type="gramEnd"/>
-      <w:r>
-        <w:t xml:space="preserve"> explain more about the dataset. Using adjusted r2 as a performance measure, regular regression and ridge both won. More work can be done experimenting adding one variable at a time and then we will see ridge regression will win because of </w:t>
+        <w:t xml:space="preserve">It seems that by adding neighborhood dummies we are able to explain more about the dataset. Using adjusted r2 as a performance measure, regular regression and ridge both won. More work can be done experimenting adding one variable at a time and then we will see ridge regression will win because of </w:t>
       </w:r>
       <w:r>
         <w:lastRenderedPageBreak/>
@@ -1107,11 +1000,420 @@
       <w:pPr>
         <w:jc w:val="both"/>
       </w:pPr>
+    </w:p>
+    <w:p>
+      <w:pPr>
+        <w:jc w:val="both"/>
+      </w:pPr>
+      <w:r>
+        <w:t>-Updated March 4</w:t>
+      </w:r>
+      <w:r>
+        <w:rPr>
+          <w:vertAlign w:val="superscript"/>
+        </w:rPr>
+        <w:t>th</w:t>
+      </w:r>
       <w:r>
         <w:t xml:space="preserve"> </w:t>
+      </w:r>
+    </w:p>
+    <w:p>
+      <w:pPr>
+        <w:jc w:val="both"/>
+      </w:pPr>
+      <w:r>
+        <w:t xml:space="preserve">Running with N level with N number of dummies </w:t>
+      </w:r>
+    </w:p>
+    <w:tbl>
+      <w:tblPr>
+        <w:tblStyle w:val="TableGrid"/>
+        <w:tblW w:w="0" w:type="auto"/>
+        <w:tblLook w:val="04A0" w:firstRow="1" w:lastRow="0" w:firstColumn="1" w:lastColumn="0" w:noHBand="0" w:noVBand="1"/>
+      </w:tblPr>
+      <w:tblGrid>
+        <w:gridCol w:w="1168"/>
+        <w:gridCol w:w="1168"/>
+        <w:gridCol w:w="1169"/>
+        <w:gridCol w:w="1169"/>
+        <w:gridCol w:w="1169"/>
+        <w:gridCol w:w="1169"/>
+        <w:gridCol w:w="1169"/>
+      </w:tblGrid>
+      <w:tr>
+        <w:tc>
+          <w:tcPr>
+            <w:tcW w:w="1168" w:type="dxa"/>
+          </w:tcPr>
+          <w:p>
+            <w:pPr>
+              <w:jc w:val="both"/>
+            </w:pPr>
+          </w:p>
+        </w:tc>
+        <w:tc>
+          <w:tcPr>
+            <w:tcW w:w="1168" w:type="dxa"/>
+          </w:tcPr>
+          <w:p>
+            <w:pPr>
+              <w:jc w:val="both"/>
+            </w:pPr>
+            <w:r>
+              <w:t>Exp1 reg</w:t>
+            </w:r>
+          </w:p>
+        </w:tc>
+        <w:tc>
+          <w:tcPr>
+            <w:tcW w:w="1169" w:type="dxa"/>
+          </w:tcPr>
+          <w:p>
+            <w:pPr>
+              <w:jc w:val="both"/>
+            </w:pPr>
+            <w:r>
+              <w:t>Exp1 ridge</w:t>
+            </w:r>
+          </w:p>
+        </w:tc>
+        <w:tc>
+          <w:tcPr>
+            <w:tcW w:w="1169" w:type="dxa"/>
+          </w:tcPr>
+          <w:p>
+            <w:pPr>
+              <w:jc w:val="both"/>
+            </w:pPr>
+            <w:r>
+              <w:t>Exp1 Lasso</w:t>
+            </w:r>
+          </w:p>
+        </w:tc>
+        <w:tc>
+          <w:tcPr>
+            <w:tcW w:w="1169" w:type="dxa"/>
+          </w:tcPr>
+          <w:p>
+            <w:pPr>
+              <w:jc w:val="both"/>
+            </w:pPr>
+            <w:r>
+              <w:t>Exp2 reg</w:t>
+            </w:r>
+          </w:p>
+        </w:tc>
+        <w:tc>
+          <w:tcPr>
+            <w:tcW w:w="1169" w:type="dxa"/>
+          </w:tcPr>
+          <w:p>
+            <w:pPr>
+              <w:jc w:val="both"/>
+            </w:pPr>
+            <w:r>
+              <w:t>Exp2 ridge</w:t>
+            </w:r>
+          </w:p>
+        </w:tc>
+        <w:tc>
+          <w:tcPr>
+            <w:tcW w:w="1169" w:type="dxa"/>
+          </w:tcPr>
+          <w:p>
+            <w:pPr>
+              <w:jc w:val="both"/>
+            </w:pPr>
+            <w:r>
+              <w:t>Exp2 Lasso</w:t>
+            </w:r>
+          </w:p>
+        </w:tc>
+      </w:tr>
+      <w:tr>
+        <w:tc>
+          <w:tcPr>
+            <w:tcW w:w="1168" w:type="dxa"/>
+          </w:tcPr>
+          <w:p>
+            <w:pPr>
+              <w:jc w:val="both"/>
+            </w:pPr>
+            <w:r>
+              <w:t>R squared</w:t>
+            </w:r>
+          </w:p>
+        </w:tc>
+        <w:tc>
+          <w:tcPr>
+            <w:tcW w:w="1168" w:type="dxa"/>
+          </w:tcPr>
+          <w:p>
+            <w:pPr>
+              <w:jc w:val="both"/>
+            </w:pPr>
+            <w:r>
+              <w:t>0.46</w:t>
+            </w:r>
+          </w:p>
+        </w:tc>
+        <w:tc>
+          <w:tcPr>
+            <w:tcW w:w="1169" w:type="dxa"/>
+          </w:tcPr>
+          <w:p>
+            <w:pPr>
+              <w:jc w:val="both"/>
+            </w:pPr>
+            <w:r>
+              <w:t>0.46</w:t>
+            </w:r>
+          </w:p>
+        </w:tc>
+        <w:tc>
+          <w:tcPr>
+            <w:tcW w:w="1169" w:type="dxa"/>
+          </w:tcPr>
+          <w:p>
+            <w:pPr>
+              <w:jc w:val="both"/>
+            </w:pPr>
+            <w:r>
+              <w:t>0.45</w:t>
+            </w:r>
+          </w:p>
+        </w:tc>
+        <w:tc>
+          <w:tcPr>
+            <w:tcW w:w="1169" w:type="dxa"/>
+          </w:tcPr>
+          <w:p>
+            <w:pPr>
+              <w:jc w:val="both"/>
+            </w:pPr>
+            <w:r>
+              <w:t>0.528</w:t>
+            </w:r>
+          </w:p>
+        </w:tc>
+        <w:tc>
+          <w:tcPr>
+            <w:tcW w:w="1169" w:type="dxa"/>
+          </w:tcPr>
+          <w:p>
+            <w:pPr>
+              <w:jc w:val="both"/>
+            </w:pPr>
+            <w:r>
+              <w:t>0.528</w:t>
+            </w:r>
+          </w:p>
+        </w:tc>
+        <w:tc>
+          <w:tcPr>
+            <w:tcW w:w="1169" w:type="dxa"/>
+          </w:tcPr>
+          <w:p>
+            <w:pPr>
+              <w:jc w:val="both"/>
+            </w:pPr>
+            <w:r>
+              <w:t>0.477</w:t>
+            </w:r>
+          </w:p>
+        </w:tc>
+      </w:tr>
+      <w:tr>
+        <w:tc>
+          <w:tcPr>
+            <w:tcW w:w="1168" w:type="dxa"/>
+          </w:tcPr>
+          <w:p>
+            <w:pPr>
+              <w:jc w:val="both"/>
+            </w:pPr>
+            <w:r>
+              <w:t>Adjusted R squared</w:t>
+            </w:r>
+          </w:p>
+        </w:tc>
+        <w:tc>
+          <w:tcPr>
+            <w:tcW w:w="1168" w:type="dxa"/>
+          </w:tcPr>
+          <w:p>
+            <w:pPr>
+              <w:jc w:val="both"/>
+            </w:pPr>
+            <w:r>
+              <w:t>0.46</w:t>
+            </w:r>
+          </w:p>
+        </w:tc>
+        <w:tc>
+          <w:tcPr>
+            <w:tcW w:w="1169" w:type="dxa"/>
+          </w:tcPr>
+          <w:p>
+            <w:pPr>
+              <w:jc w:val="both"/>
+            </w:pPr>
+            <w:r>
+              <w:t>0.46</w:t>
+            </w:r>
+          </w:p>
+        </w:tc>
+        <w:tc>
+          <w:tcPr>
+            <w:tcW w:w="1169" w:type="dxa"/>
+          </w:tcPr>
+          <w:p>
+            <w:pPr>
+              <w:jc w:val="both"/>
+            </w:pPr>
+            <w:r>
+              <w:t>0.45</w:t>
+            </w:r>
+          </w:p>
+        </w:tc>
+        <w:tc>
+          <w:tcPr>
+            <w:tcW w:w="1169" w:type="dxa"/>
+          </w:tcPr>
+          <w:p>
+            <w:pPr>
+              <w:jc w:val="both"/>
+            </w:pPr>
+            <w:r>
+              <w:t>0.525</w:t>
+            </w:r>
+          </w:p>
+        </w:tc>
+        <w:tc>
+          <w:tcPr>
+            <w:tcW w:w="1169" w:type="dxa"/>
+          </w:tcPr>
+          <w:p>
+            <w:pPr>
+              <w:jc w:val="both"/>
+            </w:pPr>
+            <w:r>
+              <w:t>0.525</w:t>
+            </w:r>
+          </w:p>
+        </w:tc>
+        <w:tc>
+          <w:tcPr>
+            <w:tcW w:w="1169" w:type="dxa"/>
+          </w:tcPr>
+          <w:p>
+            <w:pPr>
+              <w:jc w:val="both"/>
+            </w:pPr>
+            <w:r>
+              <w:t>0.472</w:t>
+            </w:r>
+          </w:p>
+        </w:tc>
+      </w:tr>
+      <w:tr>
+        <w:tc>
+          <w:tcPr>
+            <w:tcW w:w="1168" w:type="dxa"/>
+          </w:tcPr>
+          <w:p>
+            <w:pPr>
+              <w:jc w:val="both"/>
+            </w:pPr>
+          </w:p>
+        </w:tc>
+        <w:tc>
+          <w:tcPr>
+            <w:tcW w:w="1168" w:type="dxa"/>
+          </w:tcPr>
+          <w:p>
+            <w:pPr>
+              <w:jc w:val="both"/>
+            </w:pPr>
+          </w:p>
+        </w:tc>
+        <w:tc>
+          <w:tcPr>
+            <w:tcW w:w="1169" w:type="dxa"/>
+          </w:tcPr>
+          <w:p>
+            <w:pPr>
+              <w:jc w:val="both"/>
+            </w:pPr>
+          </w:p>
+        </w:tc>
+        <w:tc>
+          <w:tcPr>
+            <w:tcW w:w="1169" w:type="dxa"/>
+          </w:tcPr>
+          <w:p>
+            <w:pPr>
+              <w:jc w:val="both"/>
+            </w:pPr>
+          </w:p>
+        </w:tc>
+        <w:tc>
+          <w:tcPr>
+            <w:tcW w:w="1169" w:type="dxa"/>
+            <w:shd w:val="clear" w:color="auto" w:fill="FFE599" w:themeFill="accent4" w:themeFillTint="66"/>
+          </w:tcPr>
+          <w:p>
+            <w:pPr>
+              <w:jc w:val="both"/>
+            </w:pPr>
+          </w:p>
+        </w:tc>
+        <w:tc>
+          <w:tcPr>
+            <w:tcW w:w="1169" w:type="dxa"/>
+            <w:shd w:val="clear" w:color="auto" w:fill="FFE599" w:themeFill="accent4" w:themeFillTint="66"/>
+          </w:tcPr>
+          <w:p>
+            <w:pPr>
+              <w:jc w:val="both"/>
+            </w:pPr>
+          </w:p>
+        </w:tc>
+        <w:tc>
+          <w:tcPr>
+            <w:tcW w:w="1169" w:type="dxa"/>
+          </w:tcPr>
+          <w:p>
+            <w:pPr>
+              <w:jc w:val="both"/>
+            </w:pPr>
+          </w:p>
+        </w:tc>
+      </w:tr>
+    </w:tbl>
+    <w:p>
+      <w:pPr>
+        <w:jc w:val="both"/>
+      </w:pPr>
+    </w:p>
+    <w:p>
+      <w:pPr>
+        <w:jc w:val="both"/>
+      </w:pPr>
+      <w:r>
+        <w:t xml:space="preserve">I obtained the same result for performance measure as expected. </w:t>
       </w:r>
       <w:bookmarkStart w:id="0" w:name="_GoBack"/>
       <w:bookmarkEnd w:id="0"/>
+    </w:p>
+    <w:p>
+      <w:pPr>
+        <w:jc w:val="both"/>
+      </w:pPr>
+      <w:r>
+        <w:t xml:space="preserve"> </w:t>
+      </w:r>
     </w:p>
     <w:sectPr>
       <w:pgSz w:w="12240" w:h="15840"/>

</xml_diff>